<commit_message>
feat: new member as timestamp for box
</commit_message>
<xml_diff>
--- a/Doc/Telegram_Bot.docx
+++ b/Doc/Telegram_Bot.docx
@@ -90,9 +90,18 @@
       </w:pPr>
       <w:r>
         <w:rPr>
-          <w:lang w:val="it-IT"/>
-        </w:rPr>
-        <w:t>27-02-25:</w:t>
+          <w:b/>
+          <w:bCs/>
+          <w:u w:val="single"/>
+          <w:lang w:val="it-IT"/>
+        </w:rPr>
+        <w:t>27-02-25</w:t>
+      </w:r>
+      <w:r>
+        <w:rPr>
+          <w:lang w:val="it-IT"/>
+        </w:rPr>
+        <w:t>:</w:t>
       </w:r>
     </w:p>
     <w:p>
@@ -138,6 +147,12 @@
         </w:rPr>
         <w:t xml:space="preserve">Cercare di notificare senza comandi </w:t>
       </w:r>
+      <w:r>
+        <w:rPr>
+          <w:lang w:val="it-IT"/>
+        </w:rPr>
+        <w:t>(fatto)</w:t>
+      </w:r>
     </w:p>
     <w:p>
       <w:pPr>
@@ -156,6 +171,121 @@
         </w:rPr>
         <w:t>Ottenere una lista di log dal comando</w:t>
       </w:r>
+    </w:p>
+    <w:p>
+      <w:pPr>
+        <w:rPr>
+          <w:b/>
+          <w:bCs/>
+          <w:u w:val="single"/>
+          <w:lang w:val="it-IT"/>
+        </w:rPr>
+      </w:pPr>
+      <w:r>
+        <w:rPr>
+          <w:b/>
+          <w:bCs/>
+          <w:u w:val="single"/>
+          <w:lang w:val="it-IT"/>
+        </w:rPr>
+        <w:t>06</w:t>
+      </w:r>
+      <w:r>
+        <w:rPr>
+          <w:b/>
+          <w:bCs/>
+          <w:u w:val="single"/>
+          <w:lang w:val="it-IT"/>
+        </w:rPr>
+        <w:t>-0</w:t>
+      </w:r>
+      <w:r>
+        <w:rPr>
+          <w:b/>
+          <w:bCs/>
+          <w:u w:val="single"/>
+          <w:lang w:val="it-IT"/>
+        </w:rPr>
+        <w:t>3</w:t>
+      </w:r>
+      <w:r>
+        <w:rPr>
+          <w:b/>
+          <w:bCs/>
+          <w:u w:val="single"/>
+          <w:lang w:val="it-IT"/>
+        </w:rPr>
+        <w:t>-25:</w:t>
+      </w:r>
+    </w:p>
+    <w:p>
+      <w:pPr>
+        <w:rPr>
+          <w:lang w:val="it-IT"/>
+        </w:rPr>
+      </w:pPr>
+      <w:r>
+        <w:rPr>
+          <w:lang w:val="it-IT"/>
+        </w:rPr>
+        <w:t xml:space="preserve">Al momento il BOT si avvia in collegamento con un chatID preciso </w:t>
+      </w:r>
+      <w:r>
+        <w:rPr>
+          <w:lang w:val="it-IT"/>
+        </w:rPr>
+        <w:t xml:space="preserve">(messaggio di welcome) </w:t>
+      </w:r>
+      <w:r>
+        <w:rPr>
+          <w:lang w:val="it-IT"/>
+        </w:rPr>
+        <w:t>e comunica l’allarme quando viene inviato da Thingsboard.</w:t>
+      </w:r>
+    </w:p>
+    <w:p>
+      <w:pPr>
+        <w:rPr>
+          <w:i/>
+          <w:iCs/>
+          <w:lang w:val="it-IT"/>
+        </w:rPr>
+      </w:pPr>
+      <w:r>
+        <w:rPr>
+          <w:i/>
+          <w:iCs/>
+          <w:lang w:val="it-IT"/>
+        </w:rPr>
+        <w:t>Per semplicità diremo che abbiamo collegato due dispositivi (2 chat ID) associati a due cassette diverse.</w:t>
+      </w:r>
+    </w:p>
+    <w:p>
+      <w:pPr>
+        <w:rPr>
+          <w:lang w:val="it-IT"/>
+        </w:rPr>
+      </w:pPr>
+      <w:r>
+        <w:rPr>
+          <w:lang w:val="it-IT"/>
+        </w:rPr>
+        <w:t>Implementato la possibilità di mandare l’ultimo accesso verso Thingsboard. Ora tramite comando lo si vorrebbe recuperare.</w:t>
+      </w:r>
+    </w:p>
+    <w:p>
+      <w:pPr>
+        <w:rPr>
+          <w:lang w:val="it-IT"/>
+        </w:rPr>
+      </w:pPr>
+    </w:p>
+    <w:p>
+      <w:pPr>
+        <w:rPr>
+          <w:lang w:val="it-IT"/>
+        </w:rPr>
+      </w:pPr>
     </w:p>
     <w:sectPr>
       <w:pgSz w:w="11906" w:h="16838"/>

</xml_diff>